<commit_message>
change surat usulan mutasi
</commit_message>
<xml_diff>
--- a/assets/pdf/surat_usulan_mutasi.docx
+++ b/assets/pdf/surat_usulan_mutasi.docx
@@ -118,17 +118,8 @@
           <w:szCs w:val="24"/>
         </w:rPr>
         <w:tab/>
-      </w:r>
-      <w:proofErr w:type="spellStart"/>
-      <w:r>
-        <w:rPr>
-          <w:rFonts w:ascii="Times New Roman" w:hAnsi="Times New Roman" w:cs="Times New Roman"/>
-          <w:sz w:val="24"/>
-          <w:szCs w:val="24"/>
-        </w:rPr>
         <w:t>Kepada</w:t>
       </w:r>
-      <w:proofErr w:type="spellEnd"/>
     </w:p>
     <w:p>
       <w:pPr>
@@ -158,68 +149,15 @@
           <w:szCs w:val="24"/>
         </w:rPr>
         <w:tab/>
-      </w:r>
-      <w:proofErr w:type="spellStart"/>
-      <w:r>
-        <w:rPr>
-          <w:rFonts w:ascii="Times New Roman" w:hAnsi="Times New Roman" w:cs="Times New Roman"/>
-          <w:sz w:val="24"/>
-          <w:szCs w:val="24"/>
-        </w:rPr>
-        <w:t>Yth</w:t>
-      </w:r>
-      <w:proofErr w:type="spellEnd"/>
-      <w:r>
-        <w:rPr>
-          <w:rFonts w:ascii="Times New Roman" w:hAnsi="Times New Roman" w:cs="Times New Roman"/>
-          <w:sz w:val="24"/>
-          <w:szCs w:val="24"/>
-        </w:rPr>
-        <w:t>.</w:t>
-      </w:r>
-      <w:r>
-        <w:rPr>
-          <w:rFonts w:ascii="Times New Roman" w:hAnsi="Times New Roman" w:cs="Times New Roman"/>
-          <w:sz w:val="24"/>
-          <w:szCs w:val="24"/>
-        </w:rPr>
-        <w:t xml:space="preserve"> </w:t>
-      </w:r>
-      <w:proofErr w:type="spellStart"/>
-      <w:r>
-        <w:rPr>
-          <w:rFonts w:ascii="Times New Roman" w:hAnsi="Times New Roman" w:cs="Times New Roman"/>
-          <w:sz w:val="24"/>
-          <w:szCs w:val="24"/>
-        </w:rPr>
-        <w:t>Direktur</w:t>
-      </w:r>
-      <w:proofErr w:type="spellEnd"/>
-      <w:r>
-        <w:rPr>
-          <w:rFonts w:ascii="Times New Roman" w:hAnsi="Times New Roman" w:cs="Times New Roman"/>
-          <w:sz w:val="24"/>
-          <w:szCs w:val="24"/>
-        </w:rPr>
-        <w:t xml:space="preserve"> </w:t>
-      </w:r>
-      <w:proofErr w:type="spellStart"/>
-      <w:r>
-        <w:rPr>
-          <w:rFonts w:ascii="Times New Roman" w:hAnsi="Times New Roman" w:cs="Times New Roman"/>
-          <w:sz w:val="24"/>
-          <w:szCs w:val="24"/>
-        </w:rPr>
-        <w:t>Politeknik</w:t>
-      </w:r>
-      <w:proofErr w:type="spellEnd"/>
-      <w:r>
-        <w:rPr>
-          <w:rFonts w:ascii="Times New Roman" w:hAnsi="Times New Roman" w:cs="Times New Roman"/>
-          <w:sz w:val="24"/>
-          <w:szCs w:val="24"/>
-        </w:rPr>
-        <w:t xml:space="preserve"> </w:t>
+        <w:t>Yth.</w:t>
+      </w:r>
+      <w:r>
+        <w:rPr>
+          <w:rFonts w:ascii="Times New Roman" w:hAnsi="Times New Roman" w:cs="Times New Roman"/>
+          <w:sz w:val="24"/>
+          <w:szCs w:val="24"/>
+        </w:rPr>
+        <w:t xml:space="preserve"> Direktur Politeknik </w:t>
       </w:r>
       <w:r>
         <w:rPr>
@@ -267,7 +205,6 @@
           <w:szCs w:val="24"/>
         </w:rPr>
       </w:pPr>
-      <w:proofErr w:type="spellStart"/>
       <w:r>
         <w:rPr>
           <w:rFonts w:ascii="Times New Roman" w:hAnsi="Times New Roman" w:cs="Times New Roman"/>
@@ -276,53 +213,15 @@
         </w:rPr>
         <w:t>Perihal</w:t>
       </w:r>
-      <w:proofErr w:type="spellEnd"/>
-      <w:r>
-        <w:rPr>
-          <w:rFonts w:ascii="Times New Roman" w:hAnsi="Times New Roman" w:cs="Times New Roman"/>
-          <w:sz w:val="24"/>
-          <w:szCs w:val="24"/>
-        </w:rPr>
-        <w:tab/>
-        <w:t xml:space="preserve">: </w:t>
-      </w:r>
-      <w:proofErr w:type="spellStart"/>
-      <w:r>
-        <w:rPr>
-          <w:rFonts w:ascii="Times New Roman" w:hAnsi="Times New Roman" w:cs="Times New Roman"/>
-          <w:sz w:val="24"/>
-          <w:szCs w:val="24"/>
-        </w:rPr>
-        <w:t>Persetujuan</w:t>
-      </w:r>
-      <w:proofErr w:type="spellEnd"/>
-      <w:r>
-        <w:rPr>
-          <w:rFonts w:ascii="Times New Roman" w:hAnsi="Times New Roman" w:cs="Times New Roman"/>
-          <w:sz w:val="24"/>
-          <w:szCs w:val="24"/>
-        </w:rPr>
-        <w:t xml:space="preserve"> </w:t>
-      </w:r>
-      <w:proofErr w:type="spellStart"/>
-      <w:r>
-        <w:rPr>
-          <w:rFonts w:ascii="Times New Roman" w:hAnsi="Times New Roman" w:cs="Times New Roman"/>
-          <w:sz w:val="24"/>
-          <w:szCs w:val="24"/>
-        </w:rPr>
-        <w:t>Mutasi</w:t>
-      </w:r>
-      <w:proofErr w:type="spellEnd"/>
-      <w:r>
-        <w:rPr>
-          <w:rFonts w:ascii="Times New Roman" w:hAnsi="Times New Roman" w:cs="Times New Roman"/>
-          <w:sz w:val="24"/>
-          <w:szCs w:val="24"/>
-        </w:rPr>
-        <w:t xml:space="preserve"> </w:t>
-      </w:r>
-      <w:proofErr w:type="spellStart"/>
+      <w:r>
+        <w:rPr>
+          <w:rFonts w:ascii="Times New Roman" w:hAnsi="Times New Roman" w:cs="Times New Roman"/>
+          <w:sz w:val="24"/>
+          <w:szCs w:val="24"/>
+        </w:rPr>
+        <w:tab/>
+        <w:t xml:space="preserve">: Persetujuan Mutasi </w:t>
+      </w:r>
       <w:r>
         <w:rPr>
           <w:rFonts w:ascii="Times New Roman" w:hAnsi="Times New Roman" w:cs="Times New Roman"/>
@@ -337,27 +236,8 @@
           <w:sz w:val="24"/>
           <w:szCs w:val="24"/>
         </w:rPr>
-        <w:t>tas</w:t>
-      </w:r>
-      <w:proofErr w:type="spellEnd"/>
-      <w:r>
-        <w:rPr>
-          <w:rFonts w:ascii="Times New Roman" w:hAnsi="Times New Roman" w:cs="Times New Roman"/>
-          <w:sz w:val="24"/>
-          <w:szCs w:val="24"/>
-        </w:rPr>
-        <w:t xml:space="preserve"> </w:t>
-      </w:r>
-      <w:proofErr w:type="spellStart"/>
-      <w:r>
-        <w:rPr>
-          <w:rFonts w:ascii="Times New Roman" w:hAnsi="Times New Roman" w:cs="Times New Roman"/>
-          <w:sz w:val="24"/>
-          <w:szCs w:val="24"/>
-        </w:rPr>
-        <w:t>nama</w:t>
-      </w:r>
-      <w:proofErr w:type="spellEnd"/>
+        <w:t>tas nama</w:t>
+      </w:r>
       <w:r>
         <w:rPr>
           <w:rFonts w:ascii="Times New Roman" w:hAnsi="Times New Roman" w:cs="Times New Roman"/>
@@ -428,7 +308,6 @@
         </w:rPr>
         <w:tab/>
       </w:r>
-      <w:proofErr w:type="spellStart"/>
       <w:r>
         <w:rPr>
           <w:rFonts w:ascii="Times New Roman" w:hAnsi="Times New Roman" w:cs="Times New Roman"/>
@@ -437,7 +316,6 @@
         </w:rPr>
         <w:t>Tempat</w:t>
       </w:r>
-      <w:proofErr w:type="spellEnd"/>
     </w:p>
     <w:p>
       <w:pPr>
@@ -519,52 +397,14 @@
           <w:szCs w:val="24"/>
         </w:rPr>
       </w:pPr>
-      <w:proofErr w:type="spellStart"/>
-      <w:r>
-        <w:rPr>
-          <w:rFonts w:ascii="Times New Roman" w:hAnsi="Times New Roman" w:cs="Times New Roman"/>
-          <w:sz w:val="24"/>
-          <w:szCs w:val="24"/>
-        </w:rPr>
-        <w:t>Berdasarkan</w:t>
-      </w:r>
-      <w:proofErr w:type="spellEnd"/>
-      <w:r>
-        <w:rPr>
-          <w:rFonts w:ascii="Times New Roman" w:hAnsi="Times New Roman" w:cs="Times New Roman"/>
-          <w:sz w:val="24"/>
-          <w:szCs w:val="24"/>
-        </w:rPr>
-        <w:t xml:space="preserve"> </w:t>
-      </w:r>
-      <w:proofErr w:type="spellStart"/>
-      <w:r>
-        <w:rPr>
-          <w:rFonts w:ascii="Times New Roman" w:hAnsi="Times New Roman" w:cs="Times New Roman"/>
-          <w:sz w:val="24"/>
-          <w:szCs w:val="24"/>
-        </w:rPr>
-        <w:t>permintaan</w:t>
-      </w:r>
-      <w:proofErr w:type="spellEnd"/>
-      <w:r>
-        <w:rPr>
-          <w:rFonts w:ascii="Times New Roman" w:hAnsi="Times New Roman" w:cs="Times New Roman"/>
-          <w:sz w:val="24"/>
-          <w:szCs w:val="24"/>
-        </w:rPr>
-        <w:t xml:space="preserve"> </w:t>
-      </w:r>
-      <w:proofErr w:type="spellStart"/>
-      <w:r>
-        <w:rPr>
-          <w:rFonts w:ascii="Times New Roman" w:hAnsi="Times New Roman" w:cs="Times New Roman"/>
-          <w:sz w:val="24"/>
-          <w:szCs w:val="24"/>
-        </w:rPr>
-        <w:t>dari</w:t>
-      </w:r>
-      <w:proofErr w:type="spellEnd"/>
+      <w:r>
+        <w:rPr>
+          <w:rFonts w:ascii="Times New Roman" w:hAnsi="Times New Roman" w:cs="Times New Roman"/>
+          <w:sz w:val="24"/>
+          <w:szCs w:val="24"/>
+        </w:rPr>
+        <w:t>Berdasarkan permintaan dari</w:t>
+      </w:r>
       <w:r>
         <w:rPr>
           <w:rFonts w:ascii="Times New Roman" w:hAnsi="Times New Roman" w:cs="Times New Roman"/>
@@ -579,43 +419,7 @@
           <w:sz w:val="24"/>
           <w:szCs w:val="24"/>
         </w:rPr>
-        <w:t xml:space="preserve"> </w:t>
-      </w:r>
-      <w:proofErr w:type="spellStart"/>
-      <w:r>
-        <w:rPr>
-          <w:rFonts w:ascii="Times New Roman" w:hAnsi="Times New Roman" w:cs="Times New Roman"/>
-          <w:sz w:val="24"/>
-          <w:szCs w:val="24"/>
-        </w:rPr>
-        <w:t>dengan</w:t>
-      </w:r>
-      <w:proofErr w:type="spellEnd"/>
-      <w:r>
-        <w:rPr>
-          <w:rFonts w:ascii="Times New Roman" w:hAnsi="Times New Roman" w:cs="Times New Roman"/>
-          <w:sz w:val="24"/>
-          <w:szCs w:val="24"/>
-        </w:rPr>
-        <w:t xml:space="preserve"> </w:t>
-      </w:r>
-      <w:proofErr w:type="spellStart"/>
-      <w:r>
-        <w:rPr>
-          <w:rFonts w:ascii="Times New Roman" w:hAnsi="Times New Roman" w:cs="Times New Roman"/>
-          <w:sz w:val="24"/>
-          <w:szCs w:val="24"/>
-        </w:rPr>
-        <w:t>tanggal</w:t>
-      </w:r>
-      <w:proofErr w:type="spellEnd"/>
-      <w:r>
-        <w:rPr>
-          <w:rFonts w:ascii="Times New Roman" w:hAnsi="Times New Roman" w:cs="Times New Roman"/>
-          <w:sz w:val="24"/>
-          <w:szCs w:val="24"/>
-        </w:rPr>
-        <w:t xml:space="preserve"> </w:t>
+        <w:t xml:space="preserve"> dengan tanggal </w:t>
       </w:r>
       <w:r>
         <w:rPr>
@@ -631,97 +435,7 @@
           <w:sz w:val="24"/>
           <w:szCs w:val="24"/>
         </w:rPr>
-        <w:t xml:space="preserve">, </w:t>
-      </w:r>
-      <w:proofErr w:type="spellStart"/>
-      <w:r>
-        <w:rPr>
-          <w:rFonts w:ascii="Times New Roman" w:hAnsi="Times New Roman" w:cs="Times New Roman"/>
-          <w:sz w:val="24"/>
-          <w:szCs w:val="24"/>
-        </w:rPr>
-        <w:t>maka</w:t>
-      </w:r>
-      <w:proofErr w:type="spellEnd"/>
-      <w:r>
-        <w:rPr>
-          <w:rFonts w:ascii="Times New Roman" w:hAnsi="Times New Roman" w:cs="Times New Roman"/>
-          <w:sz w:val="24"/>
-          <w:szCs w:val="24"/>
-        </w:rPr>
-        <w:t xml:space="preserve"> yang </w:t>
-      </w:r>
-      <w:proofErr w:type="spellStart"/>
-      <w:r>
-        <w:rPr>
-          <w:rFonts w:ascii="Times New Roman" w:hAnsi="Times New Roman" w:cs="Times New Roman"/>
-          <w:sz w:val="24"/>
-          <w:szCs w:val="24"/>
-        </w:rPr>
-        <w:t>bertanda</w:t>
-      </w:r>
-      <w:proofErr w:type="spellEnd"/>
-      <w:r>
-        <w:rPr>
-          <w:rFonts w:ascii="Times New Roman" w:hAnsi="Times New Roman" w:cs="Times New Roman"/>
-          <w:sz w:val="24"/>
-          <w:szCs w:val="24"/>
-        </w:rPr>
-        <w:t xml:space="preserve"> </w:t>
-      </w:r>
-      <w:proofErr w:type="spellStart"/>
-      <w:r>
-        <w:rPr>
-          <w:rFonts w:ascii="Times New Roman" w:hAnsi="Times New Roman" w:cs="Times New Roman"/>
-          <w:sz w:val="24"/>
-          <w:szCs w:val="24"/>
-        </w:rPr>
-        <w:t>tangan</w:t>
-      </w:r>
-      <w:proofErr w:type="spellEnd"/>
-      <w:r>
-        <w:rPr>
-          <w:rFonts w:ascii="Times New Roman" w:hAnsi="Times New Roman" w:cs="Times New Roman"/>
-          <w:sz w:val="24"/>
-          <w:szCs w:val="24"/>
-        </w:rPr>
-        <w:t xml:space="preserve"> </w:t>
-      </w:r>
-      <w:proofErr w:type="spellStart"/>
-      <w:r>
-        <w:rPr>
-          <w:rFonts w:ascii="Times New Roman" w:hAnsi="Times New Roman" w:cs="Times New Roman"/>
-          <w:sz w:val="24"/>
-          <w:szCs w:val="24"/>
-        </w:rPr>
-        <w:t>dibawah</w:t>
-      </w:r>
-      <w:proofErr w:type="spellEnd"/>
-      <w:r>
-        <w:rPr>
-          <w:rFonts w:ascii="Times New Roman" w:hAnsi="Times New Roman" w:cs="Times New Roman"/>
-          <w:sz w:val="24"/>
-          <w:szCs w:val="24"/>
-        </w:rPr>
-        <w:t xml:space="preserve"> </w:t>
-      </w:r>
-      <w:proofErr w:type="spellStart"/>
-      <w:r>
-        <w:rPr>
-          <w:rFonts w:ascii="Times New Roman" w:hAnsi="Times New Roman" w:cs="Times New Roman"/>
-          <w:sz w:val="24"/>
-          <w:szCs w:val="24"/>
-        </w:rPr>
-        <w:t>ini</w:t>
-      </w:r>
-      <w:proofErr w:type="spellEnd"/>
-      <w:r>
-        <w:rPr>
-          <w:rFonts w:ascii="Times New Roman" w:hAnsi="Times New Roman" w:cs="Times New Roman"/>
-          <w:sz w:val="24"/>
-          <w:szCs w:val="24"/>
-        </w:rPr>
-        <w:t>:</w:t>
+        <w:t>, maka yang bertanda tangan dibawah ini:</w:t>
       </w:r>
     </w:p>
     <w:p>
@@ -786,23 +500,7 @@
           <w:sz w:val="24"/>
           <w:szCs w:val="24"/>
         </w:rPr>
-        <w:t>${</w:t>
-      </w:r>
-      <w:r>
-        <w:rPr>
-          <w:rFonts w:ascii="Times New Roman" w:hAnsi="Times New Roman" w:cs="Times New Roman"/>
-          <w:sz w:val="24"/>
-          <w:szCs w:val="24"/>
-        </w:rPr>
-        <w:t>NAMA</w:t>
-      </w:r>
-      <w:r>
-        <w:rPr>
-          <w:rFonts w:ascii="Times New Roman" w:hAnsi="Times New Roman" w:cs="Times New Roman"/>
-          <w:sz w:val="24"/>
-          <w:szCs w:val="24"/>
-        </w:rPr>
-        <w:t>}</w:t>
+        <w:t>Ir. Ridwan Baharta, M.Sc</w:t>
       </w:r>
     </w:p>
     <w:p>
@@ -847,23 +545,7 @@
           <w:sz w:val="24"/>
           <w:szCs w:val="24"/>
         </w:rPr>
-        <w:t>${</w:t>
-      </w:r>
-      <w:r>
-        <w:rPr>
-          <w:rFonts w:ascii="Times New Roman" w:hAnsi="Times New Roman" w:cs="Times New Roman"/>
-          <w:sz w:val="24"/>
-          <w:szCs w:val="24"/>
-        </w:rPr>
-        <w:t>NIP</w:t>
-      </w:r>
-      <w:r>
-        <w:rPr>
-          <w:rFonts w:ascii="Times New Roman" w:hAnsi="Times New Roman" w:cs="Times New Roman"/>
-          <w:sz w:val="24"/>
-          <w:szCs w:val="24"/>
-        </w:rPr>
-        <w:t>}</w:t>
+        <w:t>196206151989031002</w:t>
       </w:r>
     </w:p>
     <w:p>
@@ -877,7 +559,6 @@
           <w:szCs w:val="24"/>
         </w:rPr>
       </w:pPr>
-      <w:proofErr w:type="spellStart"/>
       <w:r>
         <w:rPr>
           <w:rFonts w:ascii="Times New Roman" w:hAnsi="Times New Roman" w:cs="Times New Roman"/>
@@ -886,7 +567,6 @@
         </w:rPr>
         <w:t>Pangkat</w:t>
       </w:r>
-      <w:proofErr w:type="spellEnd"/>
       <w:r>
         <w:rPr>
           <w:rFonts w:ascii="Times New Roman" w:hAnsi="Times New Roman" w:cs="Times New Roman"/>
@@ -910,23 +590,7 @@
           <w:sz w:val="24"/>
           <w:szCs w:val="24"/>
         </w:rPr>
-        <w:t>${</w:t>
-      </w:r>
-      <w:r>
-        <w:rPr>
-          <w:rFonts w:ascii="Times New Roman" w:hAnsi="Times New Roman" w:cs="Times New Roman"/>
-          <w:sz w:val="24"/>
-          <w:szCs w:val="24"/>
-        </w:rPr>
-        <w:t>PANGKAT</w:t>
-      </w:r>
-      <w:r>
-        <w:rPr>
-          <w:rFonts w:ascii="Times New Roman" w:hAnsi="Times New Roman" w:cs="Times New Roman"/>
-          <w:sz w:val="24"/>
-          <w:szCs w:val="24"/>
-        </w:rPr>
-        <w:t>}</w:t>
+        <w:t>Pembina Tingkat 1</w:t>
       </w:r>
     </w:p>
     <w:p>
@@ -940,7 +604,6 @@
           <w:szCs w:val="24"/>
         </w:rPr>
       </w:pPr>
-      <w:proofErr w:type="spellStart"/>
       <w:r>
         <w:rPr>
           <w:rFonts w:ascii="Times New Roman" w:hAnsi="Times New Roman" w:cs="Times New Roman"/>
@@ -949,7 +612,6 @@
         </w:rPr>
         <w:t>Jabatan</w:t>
       </w:r>
-      <w:proofErr w:type="spellEnd"/>
       <w:r>
         <w:rPr>
           <w:rFonts w:ascii="Times New Roman" w:hAnsi="Times New Roman" w:cs="Times New Roman"/>
@@ -973,23 +635,7 @@
           <w:sz w:val="24"/>
           <w:szCs w:val="24"/>
         </w:rPr>
-        <w:t>${</w:t>
-      </w:r>
-      <w:r>
-        <w:rPr>
-          <w:rFonts w:ascii="Times New Roman" w:hAnsi="Times New Roman" w:cs="Times New Roman"/>
-          <w:sz w:val="24"/>
-          <w:szCs w:val="24"/>
-        </w:rPr>
-        <w:t>JABATAN</w:t>
-      </w:r>
-      <w:r>
-        <w:rPr>
-          <w:rFonts w:ascii="Times New Roman" w:hAnsi="Times New Roman" w:cs="Times New Roman"/>
-          <w:sz w:val="24"/>
-          <w:szCs w:val="24"/>
-        </w:rPr>
-        <w:t>}</w:t>
+        <w:t>Direktur Utama</w:t>
       </w:r>
     </w:p>
     <w:p>
@@ -1003,7 +649,6 @@
           <w:szCs w:val="24"/>
         </w:rPr>
       </w:pPr>
-      <w:proofErr w:type="spellStart"/>
       <w:r>
         <w:rPr>
           <w:rFonts w:ascii="Times New Roman" w:hAnsi="Times New Roman" w:cs="Times New Roman"/>
@@ -1012,7 +657,6 @@
         </w:rPr>
         <w:t>Instansi</w:t>
       </w:r>
-      <w:proofErr w:type="spellEnd"/>
       <w:r>
         <w:rPr>
           <w:rFonts w:ascii="Times New Roman" w:hAnsi="Times New Roman" w:cs="Times New Roman"/>
@@ -1036,7 +680,7 @@
           <w:sz w:val="24"/>
           <w:szCs w:val="24"/>
         </w:rPr>
-        <w:t>${INSTANSI_TUJUAN}</w:t>
+        <w:t>Politeknik Negeri Subang</w:t>
       </w:r>
     </w:p>
     <w:p>
@@ -1071,203 +715,13 @@
           <w:szCs w:val="24"/>
         </w:rPr>
       </w:pPr>
-      <w:proofErr w:type="spellStart"/>
-      <w:r>
-        <w:rPr>
-          <w:rFonts w:ascii="Times New Roman" w:hAnsi="Times New Roman" w:cs="Times New Roman"/>
-          <w:sz w:val="24"/>
-          <w:szCs w:val="24"/>
-        </w:rPr>
-        <w:t>Dengan</w:t>
-      </w:r>
-      <w:proofErr w:type="spellEnd"/>
-      <w:r>
-        <w:rPr>
-          <w:rFonts w:ascii="Times New Roman" w:hAnsi="Times New Roman" w:cs="Times New Roman"/>
-          <w:sz w:val="24"/>
-          <w:szCs w:val="24"/>
-        </w:rPr>
-        <w:t xml:space="preserve"> </w:t>
-      </w:r>
-      <w:proofErr w:type="spellStart"/>
-      <w:r>
-        <w:rPr>
-          <w:rFonts w:ascii="Times New Roman" w:hAnsi="Times New Roman" w:cs="Times New Roman"/>
-          <w:sz w:val="24"/>
-          <w:szCs w:val="24"/>
-        </w:rPr>
-        <w:t>ini</w:t>
-      </w:r>
-      <w:proofErr w:type="spellEnd"/>
-      <w:r>
-        <w:rPr>
-          <w:rFonts w:ascii="Times New Roman" w:hAnsi="Times New Roman" w:cs="Times New Roman"/>
-          <w:sz w:val="24"/>
-          <w:szCs w:val="24"/>
-        </w:rPr>
-        <w:t xml:space="preserve"> </w:t>
-      </w:r>
-      <w:proofErr w:type="spellStart"/>
-      <w:r>
-        <w:rPr>
-          <w:rFonts w:ascii="Times New Roman" w:hAnsi="Times New Roman" w:cs="Times New Roman"/>
-          <w:sz w:val="24"/>
-          <w:szCs w:val="24"/>
-        </w:rPr>
-        <w:t>menyatakan</w:t>
-      </w:r>
-      <w:proofErr w:type="spellEnd"/>
-      <w:r>
-        <w:rPr>
-          <w:rFonts w:ascii="Times New Roman" w:hAnsi="Times New Roman" w:cs="Times New Roman"/>
-          <w:sz w:val="24"/>
-          <w:szCs w:val="24"/>
-        </w:rPr>
-        <w:t xml:space="preserve"> </w:t>
-      </w:r>
-      <w:proofErr w:type="spellStart"/>
-      <w:r>
-        <w:rPr>
-          <w:rFonts w:ascii="Times New Roman" w:hAnsi="Times New Roman" w:cs="Times New Roman"/>
-          <w:sz w:val="24"/>
-          <w:szCs w:val="24"/>
-        </w:rPr>
-        <w:t>dengan</w:t>
-      </w:r>
-      <w:proofErr w:type="spellEnd"/>
-      <w:r>
-        <w:rPr>
-          <w:rFonts w:ascii="Times New Roman" w:hAnsi="Times New Roman" w:cs="Times New Roman"/>
-          <w:sz w:val="24"/>
-          <w:szCs w:val="24"/>
-        </w:rPr>
-        <w:t xml:space="preserve"> </w:t>
-      </w:r>
-      <w:proofErr w:type="spellStart"/>
-      <w:r>
-        <w:rPr>
-          <w:rFonts w:ascii="Times New Roman" w:hAnsi="Times New Roman" w:cs="Times New Roman"/>
-          <w:sz w:val="24"/>
-          <w:szCs w:val="24"/>
-        </w:rPr>
-        <w:t>sesungguhnya</w:t>
-      </w:r>
-      <w:proofErr w:type="spellEnd"/>
-      <w:r>
-        <w:rPr>
-          <w:rFonts w:ascii="Times New Roman" w:hAnsi="Times New Roman" w:cs="Times New Roman"/>
-          <w:sz w:val="24"/>
-          <w:szCs w:val="24"/>
-        </w:rPr>
-        <w:t xml:space="preserve"> </w:t>
-      </w:r>
-      <w:proofErr w:type="spellStart"/>
-      <w:r>
-        <w:rPr>
-          <w:rFonts w:ascii="Times New Roman" w:hAnsi="Times New Roman" w:cs="Times New Roman"/>
-          <w:sz w:val="24"/>
-          <w:szCs w:val="24"/>
-        </w:rPr>
-        <w:t>bahwa</w:t>
-      </w:r>
-      <w:proofErr w:type="spellEnd"/>
-      <w:r>
-        <w:rPr>
-          <w:rFonts w:ascii="Times New Roman" w:hAnsi="Times New Roman" w:cs="Times New Roman"/>
-          <w:sz w:val="24"/>
-          <w:szCs w:val="24"/>
-        </w:rPr>
-        <w:t xml:space="preserve"> </w:t>
-      </w:r>
-      <w:proofErr w:type="spellStart"/>
-      <w:r>
-        <w:rPr>
-          <w:rFonts w:ascii="Times New Roman" w:hAnsi="Times New Roman" w:cs="Times New Roman"/>
-          <w:sz w:val="24"/>
-          <w:szCs w:val="24"/>
-        </w:rPr>
-        <w:t>Pegawai</w:t>
-      </w:r>
-      <w:proofErr w:type="spellEnd"/>
-      <w:r>
-        <w:rPr>
-          <w:rFonts w:ascii="Times New Roman" w:hAnsi="Times New Roman" w:cs="Times New Roman"/>
-          <w:sz w:val="24"/>
-          <w:szCs w:val="24"/>
-        </w:rPr>
-        <w:t xml:space="preserve"> Negeri </w:t>
-      </w:r>
-      <w:proofErr w:type="spellStart"/>
-      <w:r>
-        <w:rPr>
-          <w:rFonts w:ascii="Times New Roman" w:hAnsi="Times New Roman" w:cs="Times New Roman"/>
-          <w:sz w:val="24"/>
-          <w:szCs w:val="24"/>
-        </w:rPr>
-        <w:t>Sipil</w:t>
-      </w:r>
-      <w:proofErr w:type="spellEnd"/>
-      <w:r>
-        <w:rPr>
-          <w:rFonts w:ascii="Times New Roman" w:hAnsi="Times New Roman" w:cs="Times New Roman"/>
-          <w:sz w:val="24"/>
-          <w:szCs w:val="24"/>
-        </w:rPr>
-        <w:t xml:space="preserve"> yang </w:t>
-      </w:r>
-      <w:proofErr w:type="spellStart"/>
-      <w:r>
-        <w:rPr>
-          <w:rFonts w:ascii="Times New Roman" w:hAnsi="Times New Roman" w:cs="Times New Roman"/>
-          <w:sz w:val="24"/>
-          <w:szCs w:val="24"/>
-        </w:rPr>
-        <w:t>tersebut</w:t>
-      </w:r>
-      <w:proofErr w:type="spellEnd"/>
-      <w:r>
-        <w:rPr>
-          <w:rFonts w:ascii="Times New Roman" w:hAnsi="Times New Roman" w:cs="Times New Roman"/>
-          <w:sz w:val="24"/>
-          <w:szCs w:val="24"/>
-        </w:rPr>
-        <w:t xml:space="preserve"> di </w:t>
-      </w:r>
-      <w:proofErr w:type="spellStart"/>
-      <w:r>
-        <w:rPr>
-          <w:rFonts w:ascii="Times New Roman" w:hAnsi="Times New Roman" w:cs="Times New Roman"/>
-          <w:sz w:val="24"/>
-          <w:szCs w:val="24"/>
-        </w:rPr>
-        <w:t>bawah</w:t>
-      </w:r>
-      <w:proofErr w:type="spellEnd"/>
-      <w:r>
-        <w:rPr>
-          <w:rFonts w:ascii="Times New Roman" w:hAnsi="Times New Roman" w:cs="Times New Roman"/>
-          <w:sz w:val="24"/>
-          <w:szCs w:val="24"/>
-        </w:rPr>
-        <w:t xml:space="preserve"> </w:t>
-      </w:r>
-      <w:proofErr w:type="spellStart"/>
-      <w:r>
-        <w:rPr>
-          <w:rFonts w:ascii="Times New Roman" w:hAnsi="Times New Roman" w:cs="Times New Roman"/>
-          <w:sz w:val="24"/>
-          <w:szCs w:val="24"/>
-        </w:rPr>
-        <w:t>ini</w:t>
-      </w:r>
-      <w:proofErr w:type="spellEnd"/>
-      <w:r>
-        <w:rPr>
-          <w:rFonts w:ascii="Times New Roman" w:hAnsi="Times New Roman" w:cs="Times New Roman"/>
-          <w:sz w:val="24"/>
-          <w:szCs w:val="24"/>
-        </w:rPr>
-        <w:t>:</w:t>
+      <w:r>
+        <w:rPr>
+          <w:rFonts w:ascii="Times New Roman" w:hAnsi="Times New Roman" w:cs="Times New Roman"/>
+          <w:sz w:val="24"/>
+          <w:szCs w:val="24"/>
+        </w:rPr>
+        <w:t>Dengan ini menyatakan dengan sesungguhnya bahwa Pegawai Negeri Sipil yang tersebut di bawah ini:</w:t>
       </w:r>
     </w:p>
     <w:p>
@@ -1420,7 +874,6 @@
           <w:szCs w:val="24"/>
         </w:rPr>
       </w:pPr>
-      <w:proofErr w:type="spellStart"/>
       <w:r>
         <w:rPr>
           <w:rFonts w:ascii="Times New Roman" w:hAnsi="Times New Roman" w:cs="Times New Roman"/>
@@ -1429,7 +882,6 @@
         </w:rPr>
         <w:t>Pangkat</w:t>
       </w:r>
-      <w:proofErr w:type="spellEnd"/>
       <w:r>
         <w:rPr>
           <w:rFonts w:ascii="Times New Roman" w:hAnsi="Times New Roman" w:cs="Times New Roman"/>
@@ -1483,7 +935,6 @@
           <w:szCs w:val="24"/>
         </w:rPr>
       </w:pPr>
-      <w:proofErr w:type="spellStart"/>
       <w:r>
         <w:rPr>
           <w:rFonts w:ascii="Times New Roman" w:hAnsi="Times New Roman" w:cs="Times New Roman"/>
@@ -1492,7 +943,6 @@
         </w:rPr>
         <w:t>Jabatan</w:t>
       </w:r>
-      <w:proofErr w:type="spellEnd"/>
       <w:r>
         <w:rPr>
           <w:rFonts w:ascii="Times New Roman" w:hAnsi="Times New Roman" w:cs="Times New Roman"/>
@@ -1546,7 +996,6 @@
           <w:szCs w:val="24"/>
         </w:rPr>
       </w:pPr>
-      <w:proofErr w:type="spellStart"/>
       <w:r>
         <w:rPr>
           <w:rFonts w:ascii="Times New Roman" w:hAnsi="Times New Roman" w:cs="Times New Roman"/>
@@ -1555,7 +1004,6 @@
         </w:rPr>
         <w:t>Instansi</w:t>
       </w:r>
-      <w:proofErr w:type="spellEnd"/>
       <w:r>
         <w:rPr>
           <w:rFonts w:ascii="Times New Roman" w:hAnsi="Times New Roman" w:cs="Times New Roman"/>
@@ -1614,77 +1062,13 @@
           <w:szCs w:val="24"/>
         </w:rPr>
       </w:pPr>
-      <w:proofErr w:type="spellStart"/>
-      <w:r>
-        <w:rPr>
-          <w:rFonts w:ascii="Times New Roman" w:hAnsi="Times New Roman" w:cs="Times New Roman"/>
-          <w:sz w:val="24"/>
-          <w:szCs w:val="24"/>
-        </w:rPr>
-        <w:t>Disetujui</w:t>
-      </w:r>
-      <w:proofErr w:type="spellEnd"/>
-      <w:r>
-        <w:rPr>
-          <w:rFonts w:ascii="Times New Roman" w:hAnsi="Times New Roman" w:cs="Times New Roman"/>
-          <w:sz w:val="24"/>
-          <w:szCs w:val="24"/>
-        </w:rPr>
-        <w:t xml:space="preserve"> </w:t>
-      </w:r>
-      <w:proofErr w:type="spellStart"/>
-      <w:r>
-        <w:rPr>
-          <w:rFonts w:ascii="Times New Roman" w:hAnsi="Times New Roman" w:cs="Times New Roman"/>
-          <w:sz w:val="24"/>
-          <w:szCs w:val="24"/>
-        </w:rPr>
-        <w:t>untuk</w:t>
-      </w:r>
-      <w:proofErr w:type="spellEnd"/>
-      <w:r>
-        <w:rPr>
-          <w:rFonts w:ascii="Times New Roman" w:hAnsi="Times New Roman" w:cs="Times New Roman"/>
-          <w:sz w:val="24"/>
-          <w:szCs w:val="24"/>
-        </w:rPr>
-        <w:t xml:space="preserve"> </w:t>
-      </w:r>
-      <w:proofErr w:type="spellStart"/>
-      <w:r>
-        <w:rPr>
-          <w:rFonts w:ascii="Times New Roman" w:hAnsi="Times New Roman" w:cs="Times New Roman"/>
-          <w:sz w:val="24"/>
-          <w:szCs w:val="24"/>
-        </w:rPr>
-        <w:t>mutasidi</w:t>
-      </w:r>
-      <w:proofErr w:type="spellEnd"/>
-      <w:r>
-        <w:rPr>
-          <w:rFonts w:ascii="Times New Roman" w:hAnsi="Times New Roman" w:cs="Times New Roman"/>
-          <w:sz w:val="24"/>
-          <w:szCs w:val="24"/>
-        </w:rPr>
-        <w:t xml:space="preserve"> </w:t>
-      </w:r>
-      <w:proofErr w:type="spellStart"/>
-      <w:r>
-        <w:rPr>
-          <w:rFonts w:ascii="Times New Roman" w:hAnsi="Times New Roman" w:cs="Times New Roman"/>
-          <w:sz w:val="24"/>
-          <w:szCs w:val="24"/>
-        </w:rPr>
-        <w:t>lingkungan</w:t>
-      </w:r>
-      <w:proofErr w:type="spellEnd"/>
-      <w:r>
-        <w:rPr>
-          <w:rFonts w:ascii="Times New Roman" w:hAnsi="Times New Roman" w:cs="Times New Roman"/>
-          <w:sz w:val="24"/>
-          <w:szCs w:val="24"/>
-        </w:rPr>
-        <w:t xml:space="preserve"> </w:t>
+      <w:r>
+        <w:rPr>
+          <w:rFonts w:ascii="Times New Roman" w:hAnsi="Times New Roman" w:cs="Times New Roman"/>
+          <w:sz w:val="24"/>
+          <w:szCs w:val="24"/>
+        </w:rPr>
+        <w:t xml:space="preserve">Disetujui untuk mutasidi lingkungan </w:t>
       </w:r>
       <w:r>
         <w:rPr>
@@ -1700,120 +1084,23 @@
           <w:sz w:val="24"/>
           <w:szCs w:val="24"/>
         </w:rPr>
-        <w:t xml:space="preserve"> u</w:t>
-      </w:r>
-      <w:proofErr w:type="spellStart"/>
-      <w:r>
-        <w:rPr>
-          <w:rFonts w:ascii="Times New Roman" w:hAnsi="Times New Roman" w:cs="Times New Roman"/>
-          <w:sz w:val="24"/>
-          <w:szCs w:val="24"/>
-        </w:rPr>
-        <w:t>ntuk</w:t>
-      </w:r>
-      <w:proofErr w:type="spellEnd"/>
-      <w:r>
-        <w:rPr>
-          <w:rFonts w:ascii="Times New Roman" w:hAnsi="Times New Roman" w:cs="Times New Roman"/>
-          <w:sz w:val="24"/>
-          <w:szCs w:val="24"/>
-        </w:rPr>
-        <w:t xml:space="preserve"> </w:t>
-      </w:r>
-      <w:proofErr w:type="spellStart"/>
-      <w:r>
-        <w:rPr>
-          <w:rFonts w:ascii="Times New Roman" w:hAnsi="Times New Roman" w:cs="Times New Roman"/>
-          <w:sz w:val="24"/>
-          <w:szCs w:val="24"/>
-        </w:rPr>
-        <w:t>diangkat</w:t>
-      </w:r>
-      <w:proofErr w:type="spellEnd"/>
-      <w:r>
-        <w:rPr>
-          <w:rFonts w:ascii="Times New Roman" w:hAnsi="Times New Roman" w:cs="Times New Roman"/>
-          <w:sz w:val="24"/>
-          <w:szCs w:val="24"/>
-        </w:rPr>
-        <w:t xml:space="preserve"> </w:t>
-      </w:r>
-      <w:proofErr w:type="spellStart"/>
-      <w:r>
-        <w:rPr>
-          <w:rFonts w:ascii="Times New Roman" w:hAnsi="Times New Roman" w:cs="Times New Roman"/>
-          <w:sz w:val="24"/>
-          <w:szCs w:val="24"/>
-        </w:rPr>
-        <w:t>dalam</w:t>
-      </w:r>
-      <w:proofErr w:type="spellEnd"/>
-      <w:r>
-        <w:rPr>
-          <w:rFonts w:ascii="Times New Roman" w:hAnsi="Times New Roman" w:cs="Times New Roman"/>
-          <w:sz w:val="24"/>
-          <w:szCs w:val="24"/>
-        </w:rPr>
-        <w:t xml:space="preserve"> </w:t>
-      </w:r>
-      <w:proofErr w:type="spellStart"/>
-      <w:r>
-        <w:rPr>
-          <w:rFonts w:ascii="Times New Roman" w:hAnsi="Times New Roman" w:cs="Times New Roman"/>
-          <w:sz w:val="24"/>
-          <w:szCs w:val="24"/>
-        </w:rPr>
-        <w:t>jabatan</w:t>
-      </w:r>
-      <w:proofErr w:type="spellEnd"/>
-      <w:r>
-        <w:rPr>
-          <w:rFonts w:ascii="Times New Roman" w:hAnsi="Times New Roman" w:cs="Times New Roman"/>
-          <w:sz w:val="24"/>
-          <w:szCs w:val="24"/>
-        </w:rPr>
-        <w:t xml:space="preserve"> </w:t>
-      </w:r>
-      <w:r>
-        <w:rPr>
-          <w:rFonts w:ascii="Times New Roman" w:hAnsi="Times New Roman" w:cs="Times New Roman"/>
-          <w:sz w:val="24"/>
-          <w:szCs w:val="24"/>
-        </w:rPr>
-        <w:t>${</w:t>
-      </w:r>
-      <w:r>
-        <w:rPr>
-          <w:rFonts w:ascii="Times New Roman" w:hAnsi="Times New Roman" w:cs="Times New Roman"/>
-          <w:sz w:val="24"/>
-          <w:szCs w:val="24"/>
-        </w:rPr>
-        <w:t>JABATAN</w:t>
-      </w:r>
-      <w:r>
-        <w:rPr>
-          <w:rFonts w:ascii="Times New Roman" w:hAnsi="Times New Roman" w:cs="Times New Roman"/>
-          <w:sz w:val="24"/>
-          <w:szCs w:val="24"/>
-        </w:rPr>
-        <w:t>_TUJUAN}</w:t>
-      </w:r>
-      <w:r>
-        <w:rPr>
-          <w:rFonts w:ascii="Times New Roman" w:hAnsi="Times New Roman" w:cs="Times New Roman"/>
-          <w:sz w:val="24"/>
-          <w:szCs w:val="24"/>
-        </w:rPr>
-        <w:t xml:space="preserve"> </w:t>
-      </w:r>
-      <w:proofErr w:type="spellStart"/>
-      <w:r>
-        <w:rPr>
-          <w:rFonts w:ascii="Times New Roman" w:hAnsi="Times New Roman" w:cs="Times New Roman"/>
-          <w:sz w:val="24"/>
-          <w:szCs w:val="24"/>
-        </w:rPr>
-        <w:t>de</w:t>
+        <w:t xml:space="preserve"> untuk diangkat dalam jabatan </w:t>
+      </w:r>
+      <w:r>
+        <w:rPr>
+          <w:rFonts w:ascii="Times New Roman" w:hAnsi="Times New Roman" w:cs="Times New Roman"/>
+          <w:sz w:val="24"/>
+          <w:szCs w:val="24"/>
+        </w:rPr>
+        <w:t>${JABATAN_TUJUAN}</w:t>
+      </w:r>
+      <w:r>
+        <w:rPr>
+          <w:rFonts w:ascii="Times New Roman" w:hAnsi="Times New Roman" w:cs="Times New Roman"/>
+          <w:sz w:val="24"/>
+          <w:szCs w:val="24"/>
+        </w:rPr>
+        <w:t xml:space="preserve"> de</w:t>
       </w:r>
       <w:r>
         <w:rPr>
@@ -1829,286 +1116,7 @@
           <w:sz w:val="24"/>
           <w:szCs w:val="24"/>
         </w:rPr>
-        <w:t>gan</w:t>
-      </w:r>
-      <w:proofErr w:type="spellEnd"/>
-      <w:r>
-        <w:rPr>
-          <w:rFonts w:ascii="Times New Roman" w:hAnsi="Times New Roman" w:cs="Times New Roman"/>
-          <w:sz w:val="24"/>
-          <w:szCs w:val="24"/>
-        </w:rPr>
-        <w:t xml:space="preserve"> </w:t>
-      </w:r>
-      <w:proofErr w:type="spellStart"/>
-      <w:r>
-        <w:rPr>
-          <w:rFonts w:ascii="Times New Roman" w:hAnsi="Times New Roman" w:cs="Times New Roman"/>
-          <w:sz w:val="24"/>
-          <w:szCs w:val="24"/>
-        </w:rPr>
-        <w:t>ketentuan</w:t>
-      </w:r>
-      <w:proofErr w:type="spellEnd"/>
-      <w:r>
-        <w:rPr>
-          <w:rFonts w:ascii="Times New Roman" w:hAnsi="Times New Roman" w:cs="Times New Roman"/>
-          <w:sz w:val="24"/>
-          <w:szCs w:val="24"/>
-        </w:rPr>
-        <w:t xml:space="preserve"> </w:t>
-      </w:r>
-      <w:proofErr w:type="spellStart"/>
-      <w:r>
-        <w:rPr>
-          <w:rFonts w:ascii="Times New Roman" w:hAnsi="Times New Roman" w:cs="Times New Roman"/>
-          <w:sz w:val="24"/>
-          <w:szCs w:val="24"/>
-        </w:rPr>
-        <w:t>bahwa</w:t>
-      </w:r>
-      <w:proofErr w:type="spellEnd"/>
-      <w:r>
-        <w:rPr>
-          <w:rFonts w:ascii="Times New Roman" w:hAnsi="Times New Roman" w:cs="Times New Roman"/>
-          <w:sz w:val="24"/>
-          <w:szCs w:val="24"/>
-        </w:rPr>
-        <w:t xml:space="preserve"> </w:t>
-      </w:r>
-      <w:proofErr w:type="spellStart"/>
-      <w:r>
-        <w:rPr>
-          <w:rFonts w:ascii="Times New Roman" w:hAnsi="Times New Roman" w:cs="Times New Roman"/>
-          <w:sz w:val="24"/>
-          <w:szCs w:val="24"/>
-        </w:rPr>
-        <w:t>Pegawai</w:t>
-      </w:r>
-      <w:proofErr w:type="spellEnd"/>
-      <w:r>
-        <w:rPr>
-          <w:rFonts w:ascii="Times New Roman" w:hAnsi="Times New Roman" w:cs="Times New Roman"/>
-          <w:sz w:val="24"/>
-          <w:szCs w:val="24"/>
-        </w:rPr>
-        <w:t xml:space="preserve"> Negeri </w:t>
-      </w:r>
-      <w:proofErr w:type="spellStart"/>
-      <w:r>
-        <w:rPr>
-          <w:rFonts w:ascii="Times New Roman" w:hAnsi="Times New Roman" w:cs="Times New Roman"/>
-          <w:sz w:val="24"/>
-          <w:szCs w:val="24"/>
-        </w:rPr>
-        <w:t>Sipil</w:t>
-      </w:r>
-      <w:proofErr w:type="spellEnd"/>
-      <w:r>
-        <w:rPr>
-          <w:rFonts w:ascii="Times New Roman" w:hAnsi="Times New Roman" w:cs="Times New Roman"/>
-          <w:sz w:val="24"/>
-          <w:szCs w:val="24"/>
-        </w:rPr>
-        <w:t xml:space="preserve"> yang </w:t>
-      </w:r>
-      <w:proofErr w:type="spellStart"/>
-      <w:r>
-        <w:rPr>
-          <w:rFonts w:ascii="Times New Roman" w:hAnsi="Times New Roman" w:cs="Times New Roman"/>
-          <w:sz w:val="24"/>
-          <w:szCs w:val="24"/>
-        </w:rPr>
-        <w:t>bersangkutan</w:t>
-      </w:r>
-      <w:proofErr w:type="spellEnd"/>
-      <w:r>
-        <w:rPr>
-          <w:rFonts w:ascii="Times New Roman" w:hAnsi="Times New Roman" w:cs="Times New Roman"/>
-          <w:sz w:val="24"/>
-          <w:szCs w:val="24"/>
-        </w:rPr>
-        <w:t xml:space="preserve"> </w:t>
-      </w:r>
-      <w:proofErr w:type="spellStart"/>
-      <w:r>
-        <w:rPr>
-          <w:rFonts w:ascii="Times New Roman" w:hAnsi="Times New Roman" w:cs="Times New Roman"/>
-          <w:sz w:val="24"/>
-          <w:szCs w:val="24"/>
-        </w:rPr>
-        <w:t>tetap</w:t>
-      </w:r>
-      <w:proofErr w:type="spellEnd"/>
-      <w:r>
-        <w:rPr>
-          <w:rFonts w:ascii="Times New Roman" w:hAnsi="Times New Roman" w:cs="Times New Roman"/>
-          <w:sz w:val="24"/>
-          <w:szCs w:val="24"/>
-        </w:rPr>
-        <w:t xml:space="preserve"> </w:t>
-      </w:r>
-      <w:proofErr w:type="spellStart"/>
-      <w:r>
-        <w:rPr>
-          <w:rFonts w:ascii="Times New Roman" w:hAnsi="Times New Roman" w:cs="Times New Roman"/>
-          <w:sz w:val="24"/>
-          <w:szCs w:val="24"/>
-        </w:rPr>
-        <w:t>melaksanakan</w:t>
-      </w:r>
-      <w:proofErr w:type="spellEnd"/>
-      <w:r>
-        <w:rPr>
-          <w:rFonts w:ascii="Times New Roman" w:hAnsi="Times New Roman" w:cs="Times New Roman"/>
-          <w:sz w:val="24"/>
-          <w:szCs w:val="24"/>
-        </w:rPr>
-        <w:t xml:space="preserve"> </w:t>
-      </w:r>
-      <w:proofErr w:type="spellStart"/>
-      <w:r>
-        <w:rPr>
-          <w:rFonts w:ascii="Times New Roman" w:hAnsi="Times New Roman" w:cs="Times New Roman"/>
-          <w:sz w:val="24"/>
-          <w:szCs w:val="24"/>
-        </w:rPr>
-        <w:t>pekerjaannya</w:t>
-      </w:r>
-      <w:proofErr w:type="spellEnd"/>
-      <w:r>
-        <w:rPr>
-          <w:rFonts w:ascii="Times New Roman" w:hAnsi="Times New Roman" w:cs="Times New Roman"/>
-          <w:sz w:val="24"/>
-          <w:szCs w:val="24"/>
-        </w:rPr>
-        <w:t xml:space="preserve"> </w:t>
-      </w:r>
-      <w:proofErr w:type="spellStart"/>
-      <w:r>
-        <w:rPr>
-          <w:rFonts w:ascii="Times New Roman" w:hAnsi="Times New Roman" w:cs="Times New Roman"/>
-          <w:sz w:val="24"/>
-          <w:szCs w:val="24"/>
-        </w:rPr>
-        <w:t>sehari-hari</w:t>
-      </w:r>
-      <w:proofErr w:type="spellEnd"/>
-      <w:r>
-        <w:rPr>
-          <w:rFonts w:ascii="Times New Roman" w:hAnsi="Times New Roman" w:cs="Times New Roman"/>
-          <w:sz w:val="24"/>
-          <w:szCs w:val="24"/>
-        </w:rPr>
-        <w:t xml:space="preserve"> </w:t>
-      </w:r>
-      <w:proofErr w:type="spellStart"/>
-      <w:r>
-        <w:rPr>
-          <w:rFonts w:ascii="Times New Roman" w:hAnsi="Times New Roman" w:cs="Times New Roman"/>
-          <w:sz w:val="24"/>
-          <w:szCs w:val="24"/>
-        </w:rPr>
-        <w:t>sebelum</w:t>
-      </w:r>
-      <w:proofErr w:type="spellEnd"/>
-      <w:r>
-        <w:rPr>
-          <w:rFonts w:ascii="Times New Roman" w:hAnsi="Times New Roman" w:cs="Times New Roman"/>
-          <w:sz w:val="24"/>
-          <w:szCs w:val="24"/>
-        </w:rPr>
-        <w:t xml:space="preserve"> </w:t>
-      </w:r>
-      <w:proofErr w:type="spellStart"/>
-      <w:r>
-        <w:rPr>
-          <w:rFonts w:ascii="Times New Roman" w:hAnsi="Times New Roman" w:cs="Times New Roman"/>
-          <w:sz w:val="24"/>
-          <w:szCs w:val="24"/>
-        </w:rPr>
-        <w:t>ada</w:t>
-      </w:r>
-      <w:proofErr w:type="spellEnd"/>
-      <w:r>
-        <w:rPr>
-          <w:rFonts w:ascii="Times New Roman" w:hAnsi="Times New Roman" w:cs="Times New Roman"/>
-          <w:sz w:val="24"/>
-          <w:szCs w:val="24"/>
-        </w:rPr>
-        <w:t xml:space="preserve"> </w:t>
-      </w:r>
-      <w:proofErr w:type="spellStart"/>
-      <w:r>
-        <w:rPr>
-          <w:rFonts w:ascii="Times New Roman" w:hAnsi="Times New Roman" w:cs="Times New Roman"/>
-          <w:sz w:val="24"/>
-          <w:szCs w:val="24"/>
-        </w:rPr>
-        <w:t>keputusan</w:t>
-      </w:r>
-      <w:proofErr w:type="spellEnd"/>
-      <w:r>
-        <w:rPr>
-          <w:rFonts w:ascii="Times New Roman" w:hAnsi="Times New Roman" w:cs="Times New Roman"/>
-          <w:sz w:val="24"/>
-          <w:szCs w:val="24"/>
-        </w:rPr>
-        <w:t xml:space="preserve"> </w:t>
-      </w:r>
-      <w:proofErr w:type="spellStart"/>
-      <w:r>
-        <w:rPr>
-          <w:rFonts w:ascii="Times New Roman" w:hAnsi="Times New Roman" w:cs="Times New Roman"/>
-          <w:sz w:val="24"/>
-          <w:szCs w:val="24"/>
-        </w:rPr>
-        <w:t>pengangkatannya</w:t>
-      </w:r>
-      <w:proofErr w:type="spellEnd"/>
-      <w:r>
-        <w:rPr>
-          <w:rFonts w:ascii="Times New Roman" w:hAnsi="Times New Roman" w:cs="Times New Roman"/>
-          <w:sz w:val="24"/>
-          <w:szCs w:val="24"/>
-        </w:rPr>
-        <w:t xml:space="preserve"> pada </w:t>
-      </w:r>
-      <w:proofErr w:type="spellStart"/>
-      <w:r>
-        <w:rPr>
-          <w:rFonts w:ascii="Times New Roman" w:hAnsi="Times New Roman" w:cs="Times New Roman"/>
-          <w:sz w:val="24"/>
-          <w:szCs w:val="24"/>
-        </w:rPr>
-        <w:t>Instansi</w:t>
-      </w:r>
-      <w:proofErr w:type="spellEnd"/>
-      <w:r>
-        <w:rPr>
-          <w:rFonts w:ascii="Times New Roman" w:hAnsi="Times New Roman" w:cs="Times New Roman"/>
-          <w:sz w:val="24"/>
-          <w:szCs w:val="24"/>
-        </w:rPr>
-        <w:t xml:space="preserve"> </w:t>
-      </w:r>
-      <w:proofErr w:type="spellStart"/>
-      <w:r>
-        <w:rPr>
-          <w:rFonts w:ascii="Times New Roman" w:hAnsi="Times New Roman" w:cs="Times New Roman"/>
-          <w:sz w:val="24"/>
-          <w:szCs w:val="24"/>
-        </w:rPr>
-        <w:t>baru</w:t>
-      </w:r>
-      <w:proofErr w:type="spellEnd"/>
-      <w:r>
-        <w:rPr>
-          <w:rFonts w:ascii="Times New Roman" w:hAnsi="Times New Roman" w:cs="Times New Roman"/>
-          <w:sz w:val="24"/>
-          <w:szCs w:val="24"/>
-        </w:rPr>
-        <w:t>.</w:t>
+        <w:t>gan ketentuan bahwa Pegawai Negeri Sipil yang bersangkutan tetap melaksanakan pekerjaannya sehari-hari sebelum ada keputusan pengangkatannya pada Instansi baru.</w:t>
       </w:r>
     </w:p>
     <w:p>
@@ -2144,167 +1152,13 @@
           <w:szCs w:val="24"/>
         </w:rPr>
       </w:pPr>
-      <w:proofErr w:type="spellStart"/>
-      <w:r>
-        <w:rPr>
-          <w:rFonts w:ascii="Times New Roman" w:hAnsi="Times New Roman" w:cs="Times New Roman"/>
-          <w:sz w:val="24"/>
-          <w:szCs w:val="24"/>
-        </w:rPr>
-        <w:t>Demikian</w:t>
-      </w:r>
-      <w:proofErr w:type="spellEnd"/>
-      <w:r>
-        <w:rPr>
-          <w:rFonts w:ascii="Times New Roman" w:hAnsi="Times New Roman" w:cs="Times New Roman"/>
-          <w:sz w:val="24"/>
-          <w:szCs w:val="24"/>
-        </w:rPr>
-        <w:t xml:space="preserve"> </w:t>
-      </w:r>
-      <w:proofErr w:type="spellStart"/>
-      <w:r>
-        <w:rPr>
-          <w:rFonts w:ascii="Times New Roman" w:hAnsi="Times New Roman" w:cs="Times New Roman"/>
-          <w:sz w:val="24"/>
-          <w:szCs w:val="24"/>
-        </w:rPr>
-        <w:t>surat</w:t>
-      </w:r>
-      <w:proofErr w:type="spellEnd"/>
-      <w:r>
-        <w:rPr>
-          <w:rFonts w:ascii="Times New Roman" w:hAnsi="Times New Roman" w:cs="Times New Roman"/>
-          <w:sz w:val="24"/>
-          <w:szCs w:val="24"/>
-        </w:rPr>
-        <w:t xml:space="preserve"> </w:t>
-      </w:r>
-      <w:proofErr w:type="spellStart"/>
-      <w:r>
-        <w:rPr>
-          <w:rFonts w:ascii="Times New Roman" w:hAnsi="Times New Roman" w:cs="Times New Roman"/>
-          <w:sz w:val="24"/>
-          <w:szCs w:val="24"/>
-        </w:rPr>
-        <w:t>persetujuan</w:t>
-      </w:r>
-      <w:proofErr w:type="spellEnd"/>
-      <w:r>
-        <w:rPr>
-          <w:rFonts w:ascii="Times New Roman" w:hAnsi="Times New Roman" w:cs="Times New Roman"/>
-          <w:sz w:val="24"/>
-          <w:szCs w:val="24"/>
-        </w:rPr>
-        <w:t xml:space="preserve"> </w:t>
-      </w:r>
-      <w:proofErr w:type="spellStart"/>
-      <w:r>
-        <w:rPr>
-          <w:rFonts w:ascii="Times New Roman" w:hAnsi="Times New Roman" w:cs="Times New Roman"/>
-          <w:sz w:val="24"/>
-          <w:szCs w:val="24"/>
-        </w:rPr>
-        <w:t>ini</w:t>
-      </w:r>
-      <w:proofErr w:type="spellEnd"/>
-      <w:r>
-        <w:rPr>
-          <w:rFonts w:ascii="Times New Roman" w:hAnsi="Times New Roman" w:cs="Times New Roman"/>
-          <w:sz w:val="24"/>
-          <w:szCs w:val="24"/>
-        </w:rPr>
-        <w:t xml:space="preserve"> </w:t>
-      </w:r>
-      <w:proofErr w:type="spellStart"/>
-      <w:r>
-        <w:rPr>
-          <w:rFonts w:ascii="Times New Roman" w:hAnsi="Times New Roman" w:cs="Times New Roman"/>
-          <w:sz w:val="24"/>
-          <w:szCs w:val="24"/>
-        </w:rPr>
-        <w:t>dibuat</w:t>
-      </w:r>
-      <w:proofErr w:type="spellEnd"/>
-      <w:r>
-        <w:rPr>
-          <w:rFonts w:ascii="Times New Roman" w:hAnsi="Times New Roman" w:cs="Times New Roman"/>
-          <w:sz w:val="24"/>
-          <w:szCs w:val="24"/>
-        </w:rPr>
-        <w:t xml:space="preserve"> </w:t>
-      </w:r>
-      <w:proofErr w:type="spellStart"/>
-      <w:r>
-        <w:rPr>
-          <w:rFonts w:ascii="Times New Roman" w:hAnsi="Times New Roman" w:cs="Times New Roman"/>
-          <w:sz w:val="24"/>
-          <w:szCs w:val="24"/>
-        </w:rPr>
-        <w:t>untuk</w:t>
-      </w:r>
-      <w:proofErr w:type="spellEnd"/>
-      <w:r>
-        <w:rPr>
-          <w:rFonts w:ascii="Times New Roman" w:hAnsi="Times New Roman" w:cs="Times New Roman"/>
-          <w:sz w:val="24"/>
-          <w:szCs w:val="24"/>
-        </w:rPr>
-        <w:t xml:space="preserve"> </w:t>
-      </w:r>
-      <w:proofErr w:type="spellStart"/>
-      <w:r>
-        <w:rPr>
-          <w:rFonts w:ascii="Times New Roman" w:hAnsi="Times New Roman" w:cs="Times New Roman"/>
-          <w:sz w:val="24"/>
-          <w:szCs w:val="24"/>
-        </w:rPr>
-        <w:t>digunakan</w:t>
-      </w:r>
-      <w:proofErr w:type="spellEnd"/>
-      <w:r>
-        <w:rPr>
-          <w:rFonts w:ascii="Times New Roman" w:hAnsi="Times New Roman" w:cs="Times New Roman"/>
-          <w:sz w:val="24"/>
-          <w:szCs w:val="24"/>
-        </w:rPr>
-        <w:t xml:space="preserve"> </w:t>
-      </w:r>
-      <w:proofErr w:type="spellStart"/>
-      <w:r>
-        <w:rPr>
-          <w:rFonts w:ascii="Times New Roman" w:hAnsi="Times New Roman" w:cs="Times New Roman"/>
-          <w:sz w:val="24"/>
-          <w:szCs w:val="24"/>
-        </w:rPr>
-        <w:t>sebagaimana</w:t>
-      </w:r>
-      <w:proofErr w:type="spellEnd"/>
-      <w:r>
-        <w:rPr>
-          <w:rFonts w:ascii="Times New Roman" w:hAnsi="Times New Roman" w:cs="Times New Roman"/>
-          <w:sz w:val="24"/>
-          <w:szCs w:val="24"/>
-        </w:rPr>
-        <w:t xml:space="preserve"> </w:t>
-      </w:r>
-      <w:proofErr w:type="spellStart"/>
-      <w:r>
-        <w:rPr>
-          <w:rFonts w:ascii="Times New Roman" w:hAnsi="Times New Roman" w:cs="Times New Roman"/>
-          <w:sz w:val="24"/>
-          <w:szCs w:val="24"/>
-        </w:rPr>
-        <w:t>mestinya</w:t>
-      </w:r>
-      <w:proofErr w:type="spellEnd"/>
-      <w:r>
-        <w:rPr>
-          <w:rFonts w:ascii="Times New Roman" w:hAnsi="Times New Roman" w:cs="Times New Roman"/>
-          <w:sz w:val="24"/>
-          <w:szCs w:val="24"/>
-        </w:rPr>
-        <w:t>.</w:t>
+      <w:r>
+        <w:rPr>
+          <w:rFonts w:ascii="Times New Roman" w:hAnsi="Times New Roman" w:cs="Times New Roman"/>
+          <w:sz w:val="24"/>
+          <w:szCs w:val="24"/>
+        </w:rPr>
+        <w:t>Demikian surat persetujuan ini dibuat untuk digunakan sebagaimana mestinya.</w:t>
       </w:r>
     </w:p>
     <w:p>
@@ -2373,7 +1227,6 @@
         </w:rPr>
         <w:tab/>
       </w:r>
-      <w:proofErr w:type="spellStart"/>
       <w:r>
         <w:rPr>
           <w:rFonts w:ascii="Times New Roman" w:hAnsi="Times New Roman" w:cs="Times New Roman"/>
@@ -2382,7 +1235,6 @@
         </w:rPr>
         <w:t>Menyetjui</w:t>
       </w:r>
-      <w:proofErr w:type="spellEnd"/>
     </w:p>
     <w:p>
       <w:pPr>
@@ -2442,25 +1294,7 @@
           <w:sz w:val="24"/>
           <w:szCs w:val="24"/>
         </w:rPr>
-        <w:t xml:space="preserve">Ir. Ridwan </w:t>
-      </w:r>
-      <w:proofErr w:type="spellStart"/>
-      <w:r>
-        <w:rPr>
-          <w:rFonts w:ascii="Times New Roman" w:hAnsi="Times New Roman" w:cs="Times New Roman"/>
-          <w:sz w:val="24"/>
-          <w:szCs w:val="24"/>
-        </w:rPr>
-        <w:t>Baharta</w:t>
-      </w:r>
-      <w:proofErr w:type="spellEnd"/>
-      <w:r>
-        <w:rPr>
-          <w:rFonts w:ascii="Times New Roman" w:hAnsi="Times New Roman" w:cs="Times New Roman"/>
-          <w:sz w:val="24"/>
-          <w:szCs w:val="24"/>
-        </w:rPr>
-        <w:t>, M.Sc.</w:t>
+        <w:t>Ir. Ridwan Baharta, M.Sc.</w:t>
       </w:r>
     </w:p>
     <w:p>
@@ -2743,97 +1577,7 @@
         <w:sz w:val="20"/>
         <w:szCs w:val="20"/>
       </w:rPr>
-      <w:t xml:space="preserve">Jl. </w:t>
-    </w:r>
-    <w:proofErr w:type="spellStart"/>
-    <w:r>
-      <w:rPr>
-        <w:rFonts w:ascii="Times New Roman" w:hAnsi="Times New Roman" w:cs="Times New Roman"/>
-        <w:sz w:val="20"/>
-        <w:szCs w:val="20"/>
-      </w:rPr>
-      <w:t>Brigjen</w:t>
-    </w:r>
-    <w:proofErr w:type="spellEnd"/>
-    <w:r>
-      <w:rPr>
-        <w:rFonts w:ascii="Times New Roman" w:hAnsi="Times New Roman" w:cs="Times New Roman"/>
-        <w:sz w:val="20"/>
-        <w:szCs w:val="20"/>
-      </w:rPr>
-      <w:t xml:space="preserve"> </w:t>
-    </w:r>
-    <w:proofErr w:type="spellStart"/>
-    <w:r>
-      <w:rPr>
-        <w:rFonts w:ascii="Times New Roman" w:hAnsi="Times New Roman" w:cs="Times New Roman"/>
-        <w:sz w:val="20"/>
-        <w:szCs w:val="20"/>
-      </w:rPr>
-      <w:t>Katamso</w:t>
-    </w:r>
-    <w:proofErr w:type="spellEnd"/>
-    <w:r>
-      <w:rPr>
-        <w:rFonts w:ascii="Times New Roman" w:hAnsi="Times New Roman" w:cs="Times New Roman"/>
-        <w:sz w:val="20"/>
-        <w:szCs w:val="20"/>
-      </w:rPr>
-      <w:t xml:space="preserve"> No. 37, </w:t>
-    </w:r>
-    <w:proofErr w:type="spellStart"/>
-    <w:r>
-      <w:rPr>
-        <w:rFonts w:ascii="Times New Roman" w:hAnsi="Times New Roman" w:cs="Times New Roman"/>
-        <w:sz w:val="20"/>
-        <w:szCs w:val="20"/>
-      </w:rPr>
-      <w:t>Dangdeur</w:t>
-    </w:r>
-    <w:proofErr w:type="spellEnd"/>
-    <w:r>
-      <w:rPr>
-        <w:rFonts w:ascii="Times New Roman" w:hAnsi="Times New Roman" w:cs="Times New Roman"/>
-        <w:sz w:val="20"/>
-        <w:szCs w:val="20"/>
-      </w:rPr>
-      <w:t xml:space="preserve">, </w:t>
-    </w:r>
-    <w:proofErr w:type="spellStart"/>
-    <w:r>
-      <w:rPr>
-        <w:rFonts w:ascii="Times New Roman" w:hAnsi="Times New Roman" w:cs="Times New Roman"/>
-        <w:sz w:val="20"/>
-        <w:szCs w:val="20"/>
-      </w:rPr>
-      <w:t>Kec</w:t>
-    </w:r>
-    <w:proofErr w:type="spellEnd"/>
-    <w:r>
-      <w:rPr>
-        <w:rFonts w:ascii="Times New Roman" w:hAnsi="Times New Roman" w:cs="Times New Roman"/>
-        <w:sz w:val="20"/>
-        <w:szCs w:val="20"/>
-      </w:rPr>
-      <w:t xml:space="preserve">. Subang, </w:t>
-    </w:r>
-    <w:proofErr w:type="spellStart"/>
-    <w:r>
-      <w:rPr>
-        <w:rFonts w:ascii="Times New Roman" w:hAnsi="Times New Roman" w:cs="Times New Roman"/>
-        <w:sz w:val="20"/>
-        <w:szCs w:val="20"/>
-      </w:rPr>
-      <w:t>Kabupaten</w:t>
-    </w:r>
-    <w:proofErr w:type="spellEnd"/>
-    <w:r>
-      <w:rPr>
-        <w:rFonts w:ascii="Times New Roman" w:hAnsi="Times New Roman" w:cs="Times New Roman"/>
-        <w:sz w:val="20"/>
-        <w:szCs w:val="20"/>
-      </w:rPr>
-      <w:t xml:space="preserve"> Subang</w:t>
+      <w:t>Jl. Brigjen Katamso No. 37, Dangdeur, Kec. Subang, Kabupaten Subang</w:t>
     </w:r>
   </w:p>
   <w:p>
@@ -2847,23 +1591,13 @@
         <w:szCs w:val="20"/>
       </w:rPr>
     </w:pPr>
-    <w:proofErr w:type="spellStart"/>
     <w:r>
       <w:rPr>
         <w:rFonts w:ascii="Times New Roman" w:hAnsi="Times New Roman" w:cs="Times New Roman"/>
         <w:sz w:val="20"/>
         <w:szCs w:val="20"/>
       </w:rPr>
-      <w:t>Jawa</w:t>
-    </w:r>
-    <w:proofErr w:type="spellEnd"/>
-    <w:r>
-      <w:rPr>
-        <w:rFonts w:ascii="Times New Roman" w:hAnsi="Times New Roman" w:cs="Times New Roman"/>
-        <w:sz w:val="20"/>
-        <w:szCs w:val="20"/>
-      </w:rPr>
-      <w:t xml:space="preserve"> Barat 41211</w:t>
+      <w:t>Jawa Barat 41211</w:t>
     </w:r>
   </w:p>
   <w:p>
@@ -2876,19 +1610,11 @@
         <w:rFonts w:ascii="Times New Roman" w:hAnsi="Times New Roman" w:cs="Times New Roman"/>
       </w:rPr>
     </w:pPr>
-    <w:proofErr w:type="spellStart"/>
     <w:r>
       <w:rPr>
         <w:rFonts w:ascii="Times New Roman" w:hAnsi="Times New Roman" w:cs="Times New Roman"/>
       </w:rPr>
-      <w:t>Tlp</w:t>
-    </w:r>
-    <w:proofErr w:type="spellEnd"/>
-    <w:r>
-      <w:rPr>
-        <w:rFonts w:ascii="Times New Roman" w:hAnsi="Times New Roman" w:cs="Times New Roman"/>
-      </w:rPr>
-      <w:t>. (0260) 417648, Fax. (0260) 417628</w:t>
+      <w:t>Tlp. (0260) 417648, Fax. (0260) 417628</w:t>
     </w:r>
   </w:p>
   <w:p>

</xml_diff>